<commit_message>
adjustment for the new dataset
</commit_message>
<xml_diff>
--- a/Logistic Regression/Logistic regression report.docx
+++ b/Logistic Regression/Logistic regression report.docx
@@ -48,7 +48,21 @@
         <w:rPr>
           <w:lang w:val="en-SG"/>
         </w:rPr>
-        <w:t xml:space="preserve">. By applying stochastic gradient descent on the training set until the parameters converge, we are able to obtain the parameters for each feature and then apply it to the test set. </w:t>
+        <w:t xml:space="preserve">. By applying stochastic gradient descent on the training set until the parameters converge, we </w:t>
+      </w:r>
+      <w:proofErr w:type="gramStart"/>
+      <w:r>
+        <w:rPr>
+          <w:lang w:val="en-SG"/>
+        </w:rPr>
+        <w:t>are able to</w:t>
+      </w:r>
+      <w:proofErr w:type="gramEnd"/>
+      <w:r>
+        <w:rPr>
+          <w:lang w:val="en-SG"/>
+        </w:rPr>
+        <w:t xml:space="preserve"> obtain the parameters for each feature and then apply it to the test set. </w:t>
       </w:r>
       <w:r>
         <w:rPr>
@@ -56,6 +70,13 @@
         </w:rPr>
         <w:t>Unfortunately, the model is not desirable to this problem, it is too simple which leads to underfitting, after 100,000 iterations, the result is as below.</w:t>
       </w:r>
+    </w:p>
+    <w:p>
+      <w:pPr>
+        <w:rPr>
+          <w:lang w:val="en-SG"/>
+        </w:rPr>
+      </w:pPr>
     </w:p>
     <w:tbl>
       <w:tblPr>
@@ -90,7 +111,6 @@
           <w:p>
             <w:pPr>
               <w:rPr>
-                <w:rFonts w:hint="eastAsia"/>
                 <w:lang w:val="en-SG"/>
               </w:rPr>
             </w:pPr>
@@ -166,7 +186,6 @@
           <w:p>
             <w:pPr>
               <w:rPr>
-                <w:rFonts w:hint="eastAsia"/>
                 <w:lang w:val="en-SG"/>
               </w:rPr>
             </w:pPr>
@@ -233,7 +252,13 @@
               <w:rPr>
                 <w:lang w:val="en-SG"/>
               </w:rPr>
-              <w:t>.479</w:t>
+              <w:t>.</w:t>
+            </w:r>
+            <w:r>
+              <w:rPr>
+                <w:lang w:val="en-SG"/>
+              </w:rPr>
+              <w:t>512</w:t>
             </w:r>
           </w:p>
         </w:tc>
@@ -258,7 +283,13 @@
               <w:rPr>
                 <w:lang w:val="en-SG"/>
               </w:rPr>
-              <w:t>.446</w:t>
+              <w:t>.</w:t>
+            </w:r>
+            <w:r>
+              <w:rPr>
+                <w:lang w:val="en-SG"/>
+              </w:rPr>
+              <w:t>511</w:t>
             </w:r>
           </w:p>
         </w:tc>
@@ -283,7 +314,13 @@
               <w:rPr>
                 <w:lang w:val="en-SG"/>
               </w:rPr>
-              <w:t>.255</w:t>
+              <w:t>.</w:t>
+            </w:r>
+            <w:r>
+              <w:rPr>
+                <w:lang w:val="en-SG"/>
+              </w:rPr>
+              <w:t>398</w:t>
             </w:r>
           </w:p>
         </w:tc>
@@ -308,7 +345,13 @@
               <w:rPr>
                 <w:lang w:val="en-SG"/>
               </w:rPr>
-              <w:t>.324</w:t>
+              <w:t>.</w:t>
+            </w:r>
+            <w:r>
+              <w:rPr>
+                <w:lang w:val="en-SG"/>
+              </w:rPr>
+              <w:t>447</w:t>
             </w:r>
           </w:p>
         </w:tc>
@@ -346,7 +389,6 @@
           <w:p>
             <w:pPr>
               <w:rPr>
-                <w:rFonts w:hint="eastAsia"/>
                 <w:lang w:val="en-SG"/>
               </w:rPr>
             </w:pPr>
@@ -361,7 +403,13 @@
               <w:rPr>
                 <w:lang w:val="en-SG"/>
               </w:rPr>
-              <w:t>.506</w:t>
+              <w:t>.</w:t>
+            </w:r>
+            <w:r>
+              <w:rPr>
+                <w:lang w:val="en-SG"/>
+              </w:rPr>
+              <w:t>508</w:t>
             </w:r>
           </w:p>
         </w:tc>
@@ -386,7 +434,13 @@
               <w:rPr>
                 <w:lang w:val="en-SG"/>
               </w:rPr>
-              <w:t>.469</w:t>
+              <w:t>.</w:t>
+            </w:r>
+            <w:r>
+              <w:rPr>
+                <w:lang w:val="en-SG"/>
+              </w:rPr>
+              <w:t>531</w:t>
             </w:r>
           </w:p>
         </w:tc>
@@ -411,7 +465,13 @@
               <w:rPr>
                 <w:lang w:val="en-SG"/>
               </w:rPr>
-              <w:t>.285</w:t>
+              <w:t>.</w:t>
+            </w:r>
+            <w:r>
+              <w:rPr>
+                <w:lang w:val="en-SG"/>
+              </w:rPr>
+              <w:t>402</w:t>
             </w:r>
           </w:p>
         </w:tc>
@@ -436,7 +496,13 @@
               <w:rPr>
                 <w:lang w:val="en-SG"/>
               </w:rPr>
-              <w:t>.354</w:t>
+              <w:t>.</w:t>
+            </w:r>
+            <w:r>
+              <w:rPr>
+                <w:lang w:val="en-SG"/>
+              </w:rPr>
+              <w:t>458</w:t>
             </w:r>
           </w:p>
         </w:tc>
@@ -445,43 +511,497 @@
     <w:p>
       <w:pPr>
         <w:rPr>
+          <w:lang w:val="en-SG"/>
+        </w:rPr>
+      </w:pPr>
+    </w:p>
+    <w:p>
+      <w:pPr>
+        <w:rPr>
+          <w:lang w:val="en-SG"/>
+        </w:rPr>
+      </w:pPr>
+      <w:r>
+        <w:rPr>
           <w:rFonts w:hint="eastAsia"/>
           <w:lang w:val="en-SG"/>
         </w:rPr>
+        <w:t>I</w:t>
+      </w:r>
+      <w:r>
+        <w:rPr>
+          <w:lang w:val="en-SG"/>
+        </w:rPr>
+        <w:t>n order to make the dataset more complicated, we added binary features regarding their genres and obtain the following result.</w:t>
+      </w:r>
+    </w:p>
+    <w:p>
+      <w:pPr>
+        <w:rPr>
+          <w:lang w:val="en-SG"/>
+        </w:rPr>
       </w:pPr>
+    </w:p>
+    <w:tbl>
+      <w:tblPr>
+        <w:tblStyle w:val="a3"/>
+        <w:tblW w:w="0" w:type="auto"/>
+        <w:tblLook w:val="04A0" w:firstRow="1" w:lastRow="0" w:firstColumn="1" w:lastColumn="0" w:noHBand="0" w:noVBand="1"/>
+      </w:tblPr>
+      <w:tblGrid>
+        <w:gridCol w:w="1659"/>
+        <w:gridCol w:w="1659"/>
+        <w:gridCol w:w="1659"/>
+        <w:gridCol w:w="1659"/>
+        <w:gridCol w:w="1660"/>
+      </w:tblGrid>
+      <w:tr>
+        <w:tc>
+          <w:tcPr>
+            <w:tcW w:w="1659" w:type="dxa"/>
+          </w:tcPr>
+          <w:p>
+            <w:pPr>
+              <w:rPr>
+                <w:lang w:val="en-SG"/>
+              </w:rPr>
+            </w:pPr>
+          </w:p>
+        </w:tc>
+        <w:tc>
+          <w:tcPr>
+            <w:tcW w:w="1659" w:type="dxa"/>
+          </w:tcPr>
+          <w:p>
+            <w:pPr>
+              <w:rPr>
+                <w:rFonts w:hint="eastAsia"/>
+                <w:lang w:val="en-SG"/>
+              </w:rPr>
+            </w:pPr>
+            <w:r>
+              <w:rPr>
+                <w:rFonts w:hint="eastAsia"/>
+                <w:lang w:val="en-SG"/>
+              </w:rPr>
+              <w:t>A</w:t>
+            </w:r>
+            <w:r>
+              <w:rPr>
+                <w:lang w:val="en-SG"/>
+              </w:rPr>
+              <w:t>ccuracy</w:t>
+            </w:r>
+          </w:p>
+        </w:tc>
+        <w:tc>
+          <w:tcPr>
+            <w:tcW w:w="1659" w:type="dxa"/>
+          </w:tcPr>
+          <w:p>
+            <w:pPr>
+              <w:rPr>
+                <w:lang w:val="en-SG"/>
+              </w:rPr>
+            </w:pPr>
+            <w:r>
+              <w:rPr>
+                <w:rFonts w:hint="eastAsia"/>
+                <w:lang w:val="en-SG"/>
+              </w:rPr>
+              <w:t>P</w:t>
+            </w:r>
+            <w:r>
+              <w:rPr>
+                <w:lang w:val="en-SG"/>
+              </w:rPr>
+              <w:t>recision</w:t>
+            </w:r>
+          </w:p>
+        </w:tc>
+        <w:tc>
+          <w:tcPr>
+            <w:tcW w:w="1659" w:type="dxa"/>
+          </w:tcPr>
+          <w:p>
+            <w:pPr>
+              <w:rPr>
+                <w:lang w:val="en-SG"/>
+              </w:rPr>
+            </w:pPr>
+            <w:r>
+              <w:rPr>
+                <w:rFonts w:hint="eastAsia"/>
+                <w:lang w:val="en-SG"/>
+              </w:rPr>
+              <w:t>R</w:t>
+            </w:r>
+            <w:r>
+              <w:rPr>
+                <w:lang w:val="en-SG"/>
+              </w:rPr>
+              <w:t>ecall</w:t>
+            </w:r>
+          </w:p>
+        </w:tc>
+        <w:tc>
+          <w:tcPr>
+            <w:tcW w:w="1660" w:type="dxa"/>
+          </w:tcPr>
+          <w:p>
+            <w:pPr>
+              <w:rPr>
+                <w:lang w:val="en-SG"/>
+              </w:rPr>
+            </w:pPr>
+            <w:r>
+              <w:rPr>
+                <w:rFonts w:hint="eastAsia"/>
+                <w:lang w:val="en-SG"/>
+              </w:rPr>
+              <w:t>F</w:t>
+            </w:r>
+            <w:r>
+              <w:rPr>
+                <w:lang w:val="en-SG"/>
+              </w:rPr>
+              <w:t>1</w:t>
+            </w:r>
+          </w:p>
+        </w:tc>
+      </w:tr>
+      <w:tr>
+        <w:tc>
+          <w:tcPr>
+            <w:tcW w:w="1659" w:type="dxa"/>
+          </w:tcPr>
+          <w:p>
+            <w:pPr>
+              <w:rPr>
+                <w:lang w:val="en-SG"/>
+              </w:rPr>
+            </w:pPr>
+            <w:r>
+              <w:rPr>
+                <w:rFonts w:hint="eastAsia"/>
+                <w:lang w:val="en-SG"/>
+              </w:rPr>
+              <w:t>T</w:t>
+            </w:r>
+            <w:r>
+              <w:rPr>
+                <w:lang w:val="en-SG"/>
+              </w:rPr>
+              <w:t>raining set</w:t>
+            </w:r>
+          </w:p>
+        </w:tc>
+        <w:tc>
+          <w:tcPr>
+            <w:tcW w:w="1659" w:type="dxa"/>
+          </w:tcPr>
+          <w:p>
+            <w:pPr>
+              <w:rPr>
+                <w:lang w:val="en-SG"/>
+              </w:rPr>
+            </w:pPr>
+            <w:r>
+              <w:rPr>
+                <w:rFonts w:hint="eastAsia"/>
+                <w:lang w:val="en-SG"/>
+              </w:rPr>
+              <w:t>0</w:t>
+            </w:r>
+            <w:r>
+              <w:rPr>
+                <w:lang w:val="en-SG"/>
+              </w:rPr>
+              <w:t>.558</w:t>
+            </w:r>
+          </w:p>
+        </w:tc>
+        <w:tc>
+          <w:tcPr>
+            <w:tcW w:w="1659" w:type="dxa"/>
+          </w:tcPr>
+          <w:p>
+            <w:pPr>
+              <w:rPr>
+                <w:lang w:val="en-SG"/>
+              </w:rPr>
+            </w:pPr>
+            <w:r>
+              <w:rPr>
+                <w:rFonts w:hint="eastAsia"/>
+                <w:lang w:val="en-SG"/>
+              </w:rPr>
+              <w:t>0</w:t>
+            </w:r>
+            <w:r>
+              <w:rPr>
+                <w:lang w:val="en-SG"/>
+              </w:rPr>
+              <w:t>.584</w:t>
+            </w:r>
+          </w:p>
+        </w:tc>
+        <w:tc>
+          <w:tcPr>
+            <w:tcW w:w="1659" w:type="dxa"/>
+          </w:tcPr>
+          <w:p>
+            <w:pPr>
+              <w:rPr>
+                <w:lang w:val="en-SG"/>
+              </w:rPr>
+            </w:pPr>
+            <w:r>
+              <w:rPr>
+                <w:rFonts w:hint="eastAsia"/>
+                <w:lang w:val="en-SG"/>
+              </w:rPr>
+              <w:t>0</w:t>
+            </w:r>
+            <w:r>
+              <w:rPr>
+                <w:lang w:val="en-SG"/>
+              </w:rPr>
+              <w:t>.503</w:t>
+            </w:r>
+          </w:p>
+        </w:tc>
+        <w:tc>
+          <w:tcPr>
+            <w:tcW w:w="1660" w:type="dxa"/>
+          </w:tcPr>
+          <w:p>
+            <w:pPr>
+              <w:rPr>
+                <w:lang w:val="en-SG"/>
+              </w:rPr>
+            </w:pPr>
+            <w:r>
+              <w:rPr>
+                <w:rFonts w:hint="eastAsia"/>
+                <w:lang w:val="en-SG"/>
+              </w:rPr>
+              <w:t>0</w:t>
+            </w:r>
+            <w:r>
+              <w:rPr>
+                <w:lang w:val="en-SG"/>
+              </w:rPr>
+              <w:t>.541</w:t>
+            </w:r>
+          </w:p>
+        </w:tc>
+      </w:tr>
+      <w:tr>
+        <w:tc>
+          <w:tcPr>
+            <w:tcW w:w="1659" w:type="dxa"/>
+          </w:tcPr>
+          <w:p>
+            <w:pPr>
+              <w:rPr>
+                <w:lang w:val="en-SG"/>
+              </w:rPr>
+            </w:pPr>
+            <w:r>
+              <w:rPr>
+                <w:rFonts w:hint="eastAsia"/>
+                <w:lang w:val="en-SG"/>
+              </w:rPr>
+              <w:t>T</w:t>
+            </w:r>
+            <w:r>
+              <w:rPr>
+                <w:lang w:val="en-SG"/>
+              </w:rPr>
+              <w:t>est set</w:t>
+            </w:r>
+          </w:p>
+        </w:tc>
+        <w:tc>
+          <w:tcPr>
+            <w:tcW w:w="1659" w:type="dxa"/>
+          </w:tcPr>
+          <w:p>
+            <w:pPr>
+              <w:rPr>
+                <w:lang w:val="en-SG"/>
+              </w:rPr>
+            </w:pPr>
+            <w:r>
+              <w:rPr>
+                <w:rFonts w:hint="eastAsia"/>
+                <w:lang w:val="en-SG"/>
+              </w:rPr>
+              <w:t>0</w:t>
+            </w:r>
+            <w:r>
+              <w:rPr>
+                <w:lang w:val="en-SG"/>
+              </w:rPr>
+              <w:t>.570</w:t>
+            </w:r>
+          </w:p>
+        </w:tc>
+        <w:tc>
+          <w:tcPr>
+            <w:tcW w:w="1659" w:type="dxa"/>
+          </w:tcPr>
+          <w:p>
+            <w:pPr>
+              <w:rPr>
+                <w:lang w:val="en-SG"/>
+              </w:rPr>
+            </w:pPr>
+            <w:r>
+              <w:rPr>
+                <w:rFonts w:hint="eastAsia"/>
+                <w:lang w:val="en-SG"/>
+              </w:rPr>
+              <w:t>0</w:t>
+            </w:r>
+            <w:r>
+              <w:rPr>
+                <w:lang w:val="en-SG"/>
+              </w:rPr>
+              <w:t>.569</w:t>
+            </w:r>
+          </w:p>
+        </w:tc>
+        <w:tc>
+          <w:tcPr>
+            <w:tcW w:w="1659" w:type="dxa"/>
+          </w:tcPr>
+          <w:p>
+            <w:pPr>
+              <w:rPr>
+                <w:lang w:val="en-SG"/>
+              </w:rPr>
+            </w:pPr>
+            <w:r>
+              <w:rPr>
+                <w:rFonts w:hint="eastAsia"/>
+                <w:lang w:val="en-SG"/>
+              </w:rPr>
+              <w:t>0</w:t>
+            </w:r>
+            <w:r>
+              <w:rPr>
+                <w:lang w:val="en-SG"/>
+              </w:rPr>
+              <w:t>.554</w:t>
+            </w:r>
+          </w:p>
+        </w:tc>
+        <w:tc>
+          <w:tcPr>
+            <w:tcW w:w="1660" w:type="dxa"/>
+          </w:tcPr>
+          <w:p>
+            <w:pPr>
+              <w:rPr>
+                <w:lang w:val="en-SG"/>
+              </w:rPr>
+            </w:pPr>
+            <w:r>
+              <w:rPr>
+                <w:rFonts w:hint="eastAsia"/>
+                <w:lang w:val="en-SG"/>
+              </w:rPr>
+              <w:t>0</w:t>
+            </w:r>
+            <w:r>
+              <w:rPr>
+                <w:lang w:val="en-SG"/>
+              </w:rPr>
+              <w:t>.561</w:t>
+            </w:r>
+          </w:p>
+        </w:tc>
+      </w:tr>
+    </w:tbl>
+    <w:p>
+      <w:pPr>
+        <w:rPr>
+          <w:lang w:val="en-SG"/>
+        </w:rPr>
+      </w:pPr>
+    </w:p>
+    <w:p>
+      <w:pPr>
+        <w:rPr>
+          <w:lang w:val="en-SG"/>
+        </w:rPr>
+      </w:pPr>
       <w:r>
         <w:rPr>
           <w:rFonts w:hint="eastAsia"/>
           <w:lang w:val="en-SG"/>
         </w:rPr>
-        <w:t>A</w:t>
-      </w:r>
-      <w:r>
-        <w:rPr>
-          <w:lang w:val="en-SG"/>
-        </w:rPr>
-        <w:t xml:space="preserve">s such, given the current dataset, logistic regression model is useless for </w:t>
-      </w:r>
-      <w:r>
-        <w:rPr>
-          <w:lang w:val="en-SG"/>
-        </w:rPr>
-        <w:t>solving this problem</w:t>
-      </w:r>
-      <w:r>
-        <w:rPr>
-          <w:lang w:val="en-SG"/>
-        </w:rPr>
-        <w:t>. It requires more complicated feature</w:t>
-      </w:r>
-      <w:r>
-        <w:rPr>
-          <w:lang w:val="en-SG"/>
-        </w:rPr>
-        <w:t>s to better generate the model.</w:t>
+        <w:t>I</w:t>
+      </w:r>
+      <w:r>
+        <w:rPr>
+          <w:lang w:val="en-SG"/>
+        </w:rPr>
+        <w:t>n comparison, we can see that a more complicated dataset does make the model to fit better, but still</w:t>
+      </w:r>
+      <w:r>
+        <w:rPr>
+          <w:rFonts w:hint="eastAsia"/>
+          <w:lang w:val="en-SG"/>
+        </w:rPr>
+        <w:t>,</w:t>
+      </w:r>
+      <w:r>
+        <w:rPr>
+          <w:lang w:val="en-SG"/>
+        </w:rPr>
+        <w:t xml:space="preserve"> simply using </w:t>
+      </w:r>
+      <w:r>
+        <w:rPr>
+          <w:lang w:val="en-SG"/>
+        </w:rPr>
+        <w:t xml:space="preserve">logistic regression model is </w:t>
       </w:r>
       <w:bookmarkStart w:id="0" w:name="_GoBack"/>
       <w:bookmarkEnd w:id="0"/>
+      <w:r>
+        <w:rPr>
+          <w:lang w:val="en-SG"/>
+        </w:rPr>
+        <w:t xml:space="preserve">not effective enough to </w:t>
+      </w:r>
+      <w:r>
+        <w:rPr>
+          <w:lang w:val="en-SG"/>
+        </w:rPr>
+        <w:t>solv</w:t>
+      </w:r>
+      <w:r>
+        <w:rPr>
+          <w:lang w:val="en-SG"/>
+        </w:rPr>
+        <w:t>e</w:t>
+      </w:r>
+      <w:r>
+        <w:rPr>
+          <w:lang w:val="en-SG"/>
+        </w:rPr>
+        <w:t xml:space="preserve"> this problem</w:t>
+      </w:r>
+      <w:r>
+        <w:rPr>
+          <w:lang w:val="en-SG"/>
+        </w:rPr>
+        <w:t xml:space="preserve">. </w:t>
+      </w:r>
     </w:p>
     <w:sectPr>
       <w:pgSz w:w="11906" w:h="16838"/>
@@ -613,6 +1133,7 @@
     <w:lsdException w:name="HTML Sample" w:semiHidden="1" w:unhideWhenUsed="1"/>
     <w:lsdException w:name="HTML Typewriter" w:semiHidden="1" w:unhideWhenUsed="1"/>
     <w:lsdException w:name="HTML Variable" w:semiHidden="1" w:unhideWhenUsed="1"/>
+    <w:lsdException w:name="Normal Table" w:semiHidden="1" w:unhideWhenUsed="1"/>
     <w:lsdException w:name="annotation subject" w:semiHidden="1" w:unhideWhenUsed="1"/>
     <w:lsdException w:name="No List" w:semiHidden="1" w:unhideWhenUsed="1"/>
     <w:lsdException w:name="Outline List 1" w:semiHidden="1" w:unhideWhenUsed="1"/>
@@ -659,8 +1180,10 @@
     <w:lsdException w:name="Table Subtle 2" w:semiHidden="1" w:unhideWhenUsed="1"/>
     <w:lsdException w:name="Table Web 1" w:semiHidden="1" w:unhideWhenUsed="1"/>
     <w:lsdException w:name="Table Web 2" w:semiHidden="1" w:unhideWhenUsed="1"/>
+    <w:lsdException w:name="Table Web 3" w:semiHidden="1" w:unhideWhenUsed="1"/>
     <w:lsdException w:name="Balloon Text" w:semiHidden="1" w:unhideWhenUsed="1"/>
     <w:lsdException w:name="Table Grid" w:uiPriority="39"/>
+    <w:lsdException w:name="Table Theme" w:semiHidden="1" w:unhideWhenUsed="1"/>
     <w:lsdException w:name="Placeholder Text" w:semiHidden="1"/>
     <w:lsdException w:name="No Spacing" w:uiPriority="1" w:qFormat="1"/>
     <w:lsdException w:name="Light Shading" w:uiPriority="60"/>

</xml_diff>